<commit_message>
Migrated a large portion of the documentation from the word document to the D code.
</commit_message>
<xml_diff>
--- a/GC - Design.docx
+++ b/GC - Design.docx
@@ -162,403 +162,427 @@
         </w:numPr>
       </w:pPr>
       <w:r>
+        <w:t>Look at destructor handling again, original design failed to account for user attempts to invoke the destructor of a non-GC allocated object.</w:t>
+      </w:r>
+    </w:p>
+    <w:p>
+      <w:pPr>
+        <w:pStyle w:val="ListParagraph"/>
+        <w:numPr>
+          <w:ilvl w:val="0"/>
+          <w:numId w:val="6"/>
+        </w:numPr>
+      </w:pPr>
+      <w:r>
         <w:t>Change the way allocators are setup – Each allocator no longer owns just one page, may own many pages.</w:t>
+      </w:r>
+    </w:p>
+    <w:p>
+      <w:pPr>
+        <w:pStyle w:val="ListParagraph"/>
+        <w:numPr>
+          <w:ilvl w:val="0"/>
+          <w:numId w:val="6"/>
+        </w:numPr>
+      </w:pPr>
+      <w:r>
+        <w:t xml:space="preserve">Reserve &amp; </w:t>
+      </w:r>
+      <w:r>
+        <w:t>(</w:t>
+      </w:r>
+      <w:r>
+        <w:t>extend</w:t>
+      </w:r>
+      <w:r>
+        <w:t xml:space="preserve"> &amp;| </w:t>
+      </w:r>
+      <w:proofErr w:type="spellStart"/>
+      <w:r>
+        <w:t>realloc</w:t>
+      </w:r>
+      <w:proofErr w:type="spellEnd"/>
+      <w:r>
+        <w:t>)</w:t>
+      </w:r>
+      <w:r>
+        <w:t xml:space="preserve"> API</w:t>
+      </w:r>
+    </w:p>
+    <w:p>
+      <w:pPr>
+        <w:pStyle w:val="ListParagraph"/>
+        <w:numPr>
+          <w:ilvl w:val="0"/>
+          <w:numId w:val="6"/>
+        </w:numPr>
+      </w:pPr>
+      <w:r>
+        <w:t>Add ways to obtain information about allocations:</w:t>
+      </w:r>
+    </w:p>
+    <w:p>
+      <w:pPr>
+        <w:pStyle w:val="ListParagraph"/>
+        <w:numPr>
+          <w:ilvl w:val="1"/>
+          <w:numId w:val="6"/>
+        </w:numPr>
+      </w:pPr>
+      <w:r>
+        <w:t>Is an inner slice?</w:t>
+      </w:r>
+    </w:p>
+    <w:p>
+      <w:pPr>
+        <w:pStyle w:val="ListParagraph"/>
+        <w:numPr>
+          <w:ilvl w:val="1"/>
+          <w:numId w:val="6"/>
+        </w:numPr>
+      </w:pPr>
+      <w:r>
+        <w:t>Total size?</w:t>
+      </w:r>
+    </w:p>
+    <w:p>
+      <w:pPr>
+        <w:pStyle w:val="ListParagraph"/>
+        <w:numPr>
+          <w:ilvl w:val="1"/>
+          <w:numId w:val="6"/>
+        </w:numPr>
+      </w:pPr>
+      <w:r>
+        <w:t>Base pointer?</w:t>
+      </w:r>
+    </w:p>
+    <w:p>
+      <w:pPr>
+        <w:pStyle w:val="ListParagraph"/>
+        <w:numPr>
+          <w:ilvl w:val="1"/>
+          <w:numId w:val="6"/>
+        </w:numPr>
+      </w:pPr>
+      <w:r>
+        <w:t>Extendable amount?</w:t>
+      </w:r>
+    </w:p>
+    <w:p>
+      <w:pPr>
+        <w:pStyle w:val="Heading1"/>
+      </w:pPr>
+      <w:r>
+        <w:t>Goals</w:t>
+      </w:r>
+    </w:p>
+    <w:p>
+      <w:pPr>
+        <w:pStyle w:val="ListParagraph"/>
+        <w:numPr>
+          <w:ilvl w:val="0"/>
+          <w:numId w:val="8"/>
+        </w:numPr>
+      </w:pPr>
+      <w:r>
+        <w:t>Speed – Above all, the GC needs to be fast, if this means that some code will need to be dynamically generated to avoid branch</w:t>
+      </w:r>
+      <w:r>
+        <w:t xml:space="preserve"> mispredictions</w:t>
+      </w:r>
+      <w:r>
+        <w:t>,</w:t>
+      </w:r>
+      <w:r>
+        <w:t xml:space="preserve"> so be it.</w:t>
+      </w:r>
+    </w:p>
+    <w:p>
+      <w:pPr>
+        <w:pStyle w:val="ListParagraph"/>
+        <w:numPr>
+          <w:ilvl w:val="0"/>
+          <w:numId w:val="8"/>
+        </w:numPr>
+      </w:pPr>
+      <w:r>
+        <w:t xml:space="preserve">Minimize Impact – The GC needs to strive to achieve the minimum possible impact on the final </w:t>
+      </w:r>
+      <w:r>
+        <w:t>end-user code</w:t>
+      </w:r>
+      <w:r>
+        <w:t xml:space="preserve"> by using strategies such as concurrent marking and preemptive collections.</w:t>
+      </w:r>
+    </w:p>
+    <w:p>
+      <w:pPr>
+        <w:pStyle w:val="ListParagraph"/>
+        <w:numPr>
+          <w:ilvl w:val="0"/>
+          <w:numId w:val="8"/>
+        </w:numPr>
+      </w:pPr>
+      <w:r>
+        <w:t>Extensible – The GC needs to be able to coexist both peacefully, and cleanly, with Andrei’s allocators.</w:t>
+      </w:r>
+    </w:p>
+    <w:p>
+      <w:pPr>
+        <w:pStyle w:val="Heading1"/>
+      </w:pPr>
+      <w:r>
+        <w:t>Constraints</w:t>
+      </w:r>
+    </w:p>
+    <w:p>
+      <w:pPr>
+        <w:pStyle w:val="ListParagraph"/>
+        <w:numPr>
+          <w:ilvl w:val="0"/>
+          <w:numId w:val="9"/>
+        </w:numPr>
+      </w:pPr>
+      <w:r>
+        <w:t>While it is allowed to change the internal API of the GC drastically, and silently, it must be almost taboo to make a silent breaking change for user code. It is however perfectly allowed to make a nice loud breaking change for user code.</w:t>
+      </w:r>
+    </w:p>
+    <w:p>
+      <w:pPr>
+        <w:pStyle w:val="ListParagraph"/>
+        <w:numPr>
+          <w:ilvl w:val="0"/>
+          <w:numId w:val="9"/>
+        </w:numPr>
+      </w:pPr>
+      <w:r>
+        <w:t>While grammar extensions are welcome, grammar changes are heavily discouraged.</w:t>
+      </w:r>
+    </w:p>
+    <w:p>
+      <w:pPr>
+        <w:pStyle w:val="Heading1"/>
+      </w:pPr>
+      <w:r>
+        <w:lastRenderedPageBreak/>
+        <w:t>Term Notes</w:t>
+      </w:r>
+    </w:p>
+    <w:p>
+      <w:pPr>
+        <w:pStyle w:val="ListParagraph"/>
+        <w:numPr>
+          <w:ilvl w:val="0"/>
+          <w:numId w:val="5"/>
+        </w:numPr>
+      </w:pPr>
+      <w:r>
+        <w:t xml:space="preserve">In the scope of this document, </w:t>
+      </w:r>
+      <w:r>
+        <w:rPr>
+          <w:b/>
+        </w:rPr>
+        <w:t>finalizers</w:t>
+      </w:r>
+      <w:r>
+        <w:t xml:space="preserve"> and </w:t>
+      </w:r>
+      <w:r>
+        <w:rPr>
+          <w:b/>
+        </w:rPr>
+        <w:t>destructors</w:t>
+      </w:r>
+      <w:r>
+        <w:t xml:space="preserve"> are used interchangeably to refer to the same thing. No distinction is made in terminology between heap and stack allocated</w:t>
+      </w:r>
+      <w:r>
+        <w:t xml:space="preserve"> value</w:t>
+      </w:r>
+      <w:r>
+        <w:t xml:space="preserve"> finalization.</w:t>
+      </w:r>
+    </w:p>
+    <w:p>
+      <w:pPr>
+        <w:pStyle w:val="ListParagraph"/>
+        <w:numPr>
+          <w:ilvl w:val="0"/>
+          <w:numId w:val="5"/>
+        </w:numPr>
+      </w:pPr>
+      <w:r>
+        <w:t xml:space="preserve">Unless otherwise obvious, the term </w:t>
+      </w:r>
+      <w:r>
+        <w:rPr>
+          <w:b/>
+        </w:rPr>
+        <w:t>allocator</w:t>
+      </w:r>
+      <w:r>
+        <w:t xml:space="preserve"> refers to GC allocators.</w:t>
+      </w:r>
+    </w:p>
+    <w:p>
+      <w:pPr>
+        <w:pStyle w:val="Heading1"/>
+      </w:pPr>
+      <w:r>
+        <w:t>Major Differences</w:t>
+      </w:r>
+    </w:p>
+    <w:p>
+      <w:pPr>
+        <w:pStyle w:val="ListParagraph"/>
+        <w:numPr>
+          <w:ilvl w:val="0"/>
+          <w:numId w:val="4"/>
+        </w:numPr>
+      </w:pPr>
+      <w:r>
+        <w:t>There is no</w:t>
+      </w:r>
+      <w:r>
+        <w:t xml:space="preserve"> </w:t>
+      </w:r>
+      <w:r>
+        <w:t xml:space="preserve">way to allocate initialized </w:t>
+      </w:r>
+      <w:r>
+        <w:t>memory;</w:t>
+      </w:r>
+      <w:r>
+        <w:t xml:space="preserve"> instead the caller deals with initializing the memory.</w:t>
+      </w:r>
+    </w:p>
+    <w:p>
+      <w:pPr>
+        <w:pStyle w:val="ListParagraph"/>
+        <w:numPr>
+          <w:ilvl w:val="0"/>
+          <w:numId w:val="4"/>
+        </w:numPr>
+      </w:pPr>
+      <w:r>
+        <w:t xml:space="preserve">Due to the need to </w:t>
+      </w:r>
+      <w:r>
+        <w:t>be able to work with a unified type info interface for structs, delegates, arrays, classes, pointers, etc., the current `</w:t>
+      </w:r>
+      <w:proofErr w:type="spellStart"/>
+      <w:r>
+        <w:t>TypeInfo</w:t>
+      </w:r>
+      <w:proofErr w:type="spellEnd"/>
+      <w:r>
+        <w:t>` classes will, for the most part, be thrown out the window, in favor of a much more unified design.</w:t>
+      </w:r>
+      <w:r>
+        <w:t xml:space="preserve"> </w:t>
+      </w:r>
+    </w:p>
+    <w:p>
+      <w:pPr>
+        <w:pStyle w:val="ListParagraph"/>
+        <w:numPr>
+          <w:ilvl w:val="0"/>
+          <w:numId w:val="4"/>
+        </w:numPr>
+      </w:pPr>
+      <w:r>
+        <w:t xml:space="preserve">All objects are guaranteed to have their finalizers called before the program exits, provided that </w:t>
+      </w:r>
+      <w:r>
+        <w:t>the program</w:t>
+      </w:r>
+      <w:r>
+        <w:t xml:space="preserve"> is not terminated abnormally.</w:t>
+      </w:r>
+      <w:r>
+        <w:t xml:space="preserve"> The last few (up to </w:t>
+      </w:r>
+      <w:r>
+        <w:t xml:space="preserve">the number of cores </w:t>
+      </w:r>
+      <w:r>
+        <w:t xml:space="preserve">- 1) threads left running </w:t>
+      </w:r>
+      <w:r>
+        <w:t>may</w:t>
+      </w:r>
+      <w:r>
+        <w:t xml:space="preserve"> be hijacked to run any remaining finalizers before they are allowed to exit along with the main thread.</w:t>
+      </w:r>
+    </w:p>
+    <w:p>
+      <w:pPr>
+        <w:pStyle w:val="ListParagraph"/>
+        <w:numPr>
+          <w:ilvl w:val="0"/>
+          <w:numId w:val="4"/>
+        </w:numPr>
+      </w:pPr>
+      <w:r>
+        <w:t>Allocations</w:t>
+      </w:r>
+      <w:r>
+        <w:t xml:space="preserve"> and exceptions</w:t>
+      </w:r>
+      <w:r>
+        <w:t xml:space="preserve"> in finalizers are allowed</w:t>
+      </w:r>
+      <w:r>
+        <w:t xml:space="preserve">, however please note that exceptions will trigger a fatal error </w:t>
+      </w:r>
+      <w:r>
+        <w:rPr>
+          <w:highlight w:val="yellow"/>
+        </w:rPr>
+        <w:t>unless a user-defined handler is set</w:t>
+      </w:r>
+      <w:r>
+        <w:t>.</w:t>
+      </w:r>
+    </w:p>
+    <w:p>
+      <w:pPr>
+        <w:pStyle w:val="ListParagraph"/>
+        <w:numPr>
+          <w:ilvl w:val="0"/>
+          <w:numId w:val="4"/>
+        </w:numPr>
+      </w:pPr>
+      <w:r>
+        <w:t>Finalizers for heap-allocated structs will be invoked.</w:t>
+      </w:r>
+      <w:r>
+        <w:t xml:space="preserve"> </w:t>
+      </w:r>
+    </w:p>
+    <w:p>
+      <w:pPr>
+        <w:pStyle w:val="ListParagraph"/>
+        <w:numPr>
+          <w:ilvl w:val="0"/>
+          <w:numId w:val="4"/>
+        </w:numPr>
+      </w:pPr>
+      <w:r>
+        <w:rPr>
+          <w:rFonts w:eastAsia="Times New Roman" w:cs="Times New Roman"/>
+        </w:rPr>
+        <w:t>Destructors will have 2 possible places in the method where it can start, the first makes a call to `gc.markFinalized`, and, if it returns true, will continue with the rest of the body, and otherwise return, the second, the one that any stack allocated value will invoke, will skip the call to `gc.markF</w:t>
       </w:r>
       <w:bookmarkStart w:id="0" w:name="_GoBack"/>
       <w:bookmarkEnd w:id="0"/>
-    </w:p>
-    <w:p>
-      <w:pPr>
-        <w:pStyle w:val="ListParagraph"/>
-        <w:numPr>
-          <w:ilvl w:val="0"/>
-          <w:numId w:val="6"/>
-        </w:numPr>
-      </w:pPr>
-      <w:r>
-        <w:t xml:space="preserve">Reserve &amp; </w:t>
-      </w:r>
-      <w:r>
-        <w:t>(</w:t>
-      </w:r>
-      <w:r>
-        <w:t>extend</w:t>
-      </w:r>
-      <w:r>
-        <w:t xml:space="preserve"> &amp;| </w:t>
-      </w:r>
-      <w:proofErr w:type="spellStart"/>
-      <w:r>
-        <w:t>realloc</w:t>
-      </w:r>
-      <w:proofErr w:type="spellEnd"/>
-      <w:r>
-        <w:t>)</w:t>
-      </w:r>
-      <w:r>
-        <w:t xml:space="preserve"> API</w:t>
-      </w:r>
-    </w:p>
-    <w:p>
-      <w:pPr>
-        <w:pStyle w:val="ListParagraph"/>
-        <w:numPr>
-          <w:ilvl w:val="0"/>
-          <w:numId w:val="6"/>
-        </w:numPr>
-      </w:pPr>
-      <w:r>
-        <w:t>Add ways to obtain information about allocations:</w:t>
-      </w:r>
-    </w:p>
-    <w:p>
-      <w:pPr>
-        <w:pStyle w:val="ListParagraph"/>
-        <w:numPr>
-          <w:ilvl w:val="1"/>
-          <w:numId w:val="6"/>
-        </w:numPr>
-      </w:pPr>
-      <w:r>
-        <w:t>Is an inner slice?</w:t>
-      </w:r>
-    </w:p>
-    <w:p>
-      <w:pPr>
-        <w:pStyle w:val="ListParagraph"/>
-        <w:numPr>
-          <w:ilvl w:val="1"/>
-          <w:numId w:val="6"/>
-        </w:numPr>
-      </w:pPr>
-      <w:r>
-        <w:t>Total size?</w:t>
-      </w:r>
-    </w:p>
-    <w:p>
-      <w:pPr>
-        <w:pStyle w:val="ListParagraph"/>
-        <w:numPr>
-          <w:ilvl w:val="1"/>
-          <w:numId w:val="6"/>
-        </w:numPr>
-      </w:pPr>
-      <w:r>
-        <w:t>Base pointer?</w:t>
-      </w:r>
-    </w:p>
-    <w:p>
-      <w:pPr>
-        <w:pStyle w:val="ListParagraph"/>
-        <w:numPr>
-          <w:ilvl w:val="1"/>
-          <w:numId w:val="6"/>
-        </w:numPr>
-      </w:pPr>
-      <w:r>
-        <w:t>Extendable amount?</w:t>
-      </w:r>
-    </w:p>
-    <w:p>
-      <w:pPr>
-        <w:pStyle w:val="Heading1"/>
-      </w:pPr>
-      <w:r>
-        <w:t>Goals</w:t>
-      </w:r>
-    </w:p>
-    <w:p>
-      <w:pPr>
-        <w:pStyle w:val="ListParagraph"/>
-        <w:numPr>
-          <w:ilvl w:val="0"/>
-          <w:numId w:val="8"/>
-        </w:numPr>
-      </w:pPr>
-      <w:r>
-        <w:t>Speed – Above all, the GC needs to be fast, if this means that some code will need to be dynamically generated to avoid branch</w:t>
-      </w:r>
-      <w:r>
-        <w:t xml:space="preserve"> mispredictions</w:t>
-      </w:r>
-      <w:r>
-        <w:t>,</w:t>
-      </w:r>
-      <w:r>
-        <w:t xml:space="preserve"> so be it.</w:t>
-      </w:r>
-    </w:p>
-    <w:p>
-      <w:pPr>
-        <w:pStyle w:val="ListParagraph"/>
-        <w:numPr>
-          <w:ilvl w:val="0"/>
-          <w:numId w:val="8"/>
-        </w:numPr>
-      </w:pPr>
-      <w:r>
-        <w:t>Minimize Impact – The GC needs to strive to achieve the minimum possible impact on the final impact by using strategies such as concurrent marking and preemptive collections.</w:t>
-      </w:r>
-    </w:p>
-    <w:p>
-      <w:pPr>
-        <w:pStyle w:val="ListParagraph"/>
-        <w:numPr>
-          <w:ilvl w:val="0"/>
-          <w:numId w:val="8"/>
-        </w:numPr>
-      </w:pPr>
-      <w:r>
-        <w:t>Extensible – The GC needs to be able to coexist both peacefully, and cleanly, with Andrei’s allocators.</w:t>
-      </w:r>
-    </w:p>
-    <w:p>
-      <w:pPr>
-        <w:pStyle w:val="Heading1"/>
-      </w:pPr>
-      <w:r>
-        <w:t>Constraints</w:t>
-      </w:r>
-    </w:p>
-    <w:p>
-      <w:pPr>
-        <w:pStyle w:val="ListParagraph"/>
-        <w:numPr>
-          <w:ilvl w:val="0"/>
-          <w:numId w:val="9"/>
-        </w:numPr>
-      </w:pPr>
-      <w:r>
-        <w:t>While it is allowed to change the internal API of the GC drastically, and silently, it must be almost taboo to make a silent breaking change for user code. It is however perfectly allowed to make a nice loud breaking change for user code.</w:t>
-      </w:r>
-    </w:p>
-    <w:p>
-      <w:pPr>
-        <w:pStyle w:val="ListParagraph"/>
-        <w:numPr>
-          <w:ilvl w:val="0"/>
-          <w:numId w:val="9"/>
-        </w:numPr>
-      </w:pPr>
-      <w:r>
-        <w:t>While grammar extensions are welcome, grammar changes are heavily discouraged.</w:t>
-      </w:r>
-    </w:p>
-    <w:p>
-      <w:pPr>
-        <w:pStyle w:val="Heading1"/>
-      </w:pPr>
-      <w:r>
-        <w:lastRenderedPageBreak/>
-        <w:t>Term Notes</w:t>
-      </w:r>
-    </w:p>
-    <w:p>
-      <w:pPr>
-        <w:pStyle w:val="ListParagraph"/>
-        <w:numPr>
-          <w:ilvl w:val="0"/>
-          <w:numId w:val="5"/>
-        </w:numPr>
-      </w:pPr>
-      <w:r>
-        <w:t xml:space="preserve">In the scope of this document, </w:t>
-      </w:r>
-      <w:r>
-        <w:rPr>
-          <w:b/>
-        </w:rPr>
-        <w:t>finalizers</w:t>
-      </w:r>
-      <w:r>
-        <w:t xml:space="preserve"> and </w:t>
-      </w:r>
-      <w:r>
-        <w:rPr>
-          <w:b/>
-        </w:rPr>
-        <w:t>destructors</w:t>
-      </w:r>
-      <w:r>
-        <w:t xml:space="preserve"> are used interchangeably to refer to the same thing. No distinction is made in terminology between heap and stack allocated</w:t>
-      </w:r>
-      <w:r>
-        <w:t xml:space="preserve"> value</w:t>
-      </w:r>
-      <w:r>
-        <w:t xml:space="preserve"> finalization.</w:t>
-      </w:r>
-    </w:p>
-    <w:p>
-      <w:pPr>
-        <w:pStyle w:val="ListParagraph"/>
-        <w:numPr>
-          <w:ilvl w:val="0"/>
-          <w:numId w:val="5"/>
-        </w:numPr>
-      </w:pPr>
-      <w:r>
-        <w:t xml:space="preserve">Unless otherwise obvious, the term </w:t>
-      </w:r>
-      <w:r>
-        <w:rPr>
-          <w:b/>
-        </w:rPr>
-        <w:t>allocator</w:t>
-      </w:r>
-      <w:r>
-        <w:t xml:space="preserve"> refers to GC allocators.</w:t>
-      </w:r>
-    </w:p>
-    <w:p>
-      <w:pPr>
-        <w:pStyle w:val="Heading1"/>
-      </w:pPr>
-      <w:r>
-        <w:t>Major Differences</w:t>
-      </w:r>
-    </w:p>
-    <w:p>
-      <w:pPr>
-        <w:pStyle w:val="ListParagraph"/>
-        <w:numPr>
-          <w:ilvl w:val="0"/>
-          <w:numId w:val="4"/>
-        </w:numPr>
-      </w:pPr>
-      <w:r>
-        <w:t>There is no</w:t>
-      </w:r>
-      <w:r>
-        <w:t xml:space="preserve"> </w:t>
-      </w:r>
-      <w:r>
-        <w:t xml:space="preserve">way to allocate initialized </w:t>
-      </w:r>
-      <w:r>
-        <w:t>memory;</w:t>
-      </w:r>
-      <w:r>
-        <w:t xml:space="preserve"> instead the caller deals with initializing the memory.</w:t>
-      </w:r>
-    </w:p>
-    <w:p>
-      <w:pPr>
-        <w:pStyle w:val="ListParagraph"/>
-        <w:numPr>
-          <w:ilvl w:val="0"/>
-          <w:numId w:val="4"/>
-        </w:numPr>
-      </w:pPr>
-      <w:r>
-        <w:t xml:space="preserve">Due to the need to </w:t>
-      </w:r>
-      <w:r>
-        <w:t>be able to work with a unified type info interface for structs, delegates, arrays, classes, pointers, etc., the current `</w:t>
-      </w:r>
-      <w:proofErr w:type="spellStart"/>
-      <w:r>
-        <w:t>TypeInfo</w:t>
-      </w:r>
-      <w:proofErr w:type="spellEnd"/>
-      <w:r>
-        <w:t>` classes will, for the most part, be thrown out the window, in favor of a much more unified design.</w:t>
-      </w:r>
-      <w:r>
-        <w:t xml:space="preserve"> </w:t>
-      </w:r>
-    </w:p>
-    <w:p>
-      <w:pPr>
-        <w:pStyle w:val="ListParagraph"/>
-        <w:numPr>
-          <w:ilvl w:val="0"/>
-          <w:numId w:val="4"/>
-        </w:numPr>
-      </w:pPr>
-      <w:r>
-        <w:t xml:space="preserve">All objects are guaranteed to have their finalizers called before the program exits, provided that </w:t>
-      </w:r>
-      <w:r>
-        <w:t>the program</w:t>
-      </w:r>
-      <w:r>
-        <w:t xml:space="preserve"> is not terminated abnormally.</w:t>
-      </w:r>
-      <w:r>
-        <w:t xml:space="preserve"> The last few (up to </w:t>
-      </w:r>
-      <w:r>
-        <w:t xml:space="preserve">the number of cores </w:t>
-      </w:r>
-      <w:r>
-        <w:t xml:space="preserve">- 1) threads left running </w:t>
-      </w:r>
-      <w:r>
-        <w:t>may</w:t>
-      </w:r>
-      <w:r>
-        <w:t xml:space="preserve"> be hijacked to run any remaining finalizers before they are allowed to exit along with the main thread.</w:t>
-      </w:r>
-    </w:p>
-    <w:p>
-      <w:pPr>
-        <w:pStyle w:val="ListParagraph"/>
-        <w:numPr>
-          <w:ilvl w:val="0"/>
-          <w:numId w:val="4"/>
-        </w:numPr>
-      </w:pPr>
-      <w:r>
-        <w:t>Allocations</w:t>
-      </w:r>
-      <w:r>
-        <w:t xml:space="preserve"> and exceptions</w:t>
-      </w:r>
-      <w:r>
-        <w:t xml:space="preserve"> in finalizers are allowed</w:t>
-      </w:r>
-      <w:r>
-        <w:t xml:space="preserve">, however please note that exceptions will trigger a fatal error </w:t>
-      </w:r>
-      <w:r>
-        <w:rPr>
-          <w:highlight w:val="yellow"/>
-        </w:rPr>
-        <w:t>unless a user-defined handler is set</w:t>
-      </w:r>
-      <w:r>
-        <w:t>.</w:t>
-      </w:r>
-    </w:p>
-    <w:p>
-      <w:pPr>
-        <w:pStyle w:val="ListParagraph"/>
-        <w:numPr>
-          <w:ilvl w:val="0"/>
-          <w:numId w:val="4"/>
-        </w:numPr>
-      </w:pPr>
-      <w:r>
-        <w:t>Finalizers for heap-allocated structs will be invoked.</w:t>
-      </w:r>
-      <w:r>
-        <w:t xml:space="preserve"> </w:t>
-      </w:r>
-    </w:p>
-    <w:p>
-      <w:pPr>
-        <w:pStyle w:val="ListParagraph"/>
-        <w:numPr>
-          <w:ilvl w:val="0"/>
-          <w:numId w:val="4"/>
-        </w:numPr>
-      </w:pPr>
       <w:r>
         <w:rPr>
           <w:rFonts w:eastAsia="Times New Roman" w:cs="Times New Roman"/>
         </w:rPr>
-        <w:t>Destructors will have 2 possible places in the method where it can start, the first makes a call to `gc.markFinalized`, and, if it returns true, will continue with the rest of the body, and otherwise return, the second, the one that any stack allocated value will invoke, will skip the call to `gc.markFinalized`, and instead go directly to the body of the finalizer.</w:t>
+        <w:t>inalized`, and instead go directly to the body of the finalizer.</w:t>
       </w:r>
       <w:r>
         <w:rPr>
@@ -1051,16 +1075,7 @@
         <w:t>` which will tell the GC to neither stop, nor scan the thread.</w:t>
       </w:r>
       <w:r>
-        <w:t xml:space="preserve"> An example of a thread that would be suitable to being marked as not scanned would be</w:t>
-      </w:r>
-      <w:r>
-        <w:t xml:space="preserve"> </w:t>
-      </w:r>
-      <w:r>
-        <w:t>a</w:t>
-      </w:r>
-      <w:r>
-        <w:t>n external thread that does only manual memory management, and will not have any pointers to objects allocated by D that have not been added as roots.</w:t>
+        <w:t xml:space="preserve"> An example of a thread that would be suitable to being marked as not scanned would be an external thread that does only manual memory management, and will not have any pointers to objects allocated by D that have not been added as roots.</w:t>
       </w:r>
       <w:r>
         <w:t xml:space="preserve"> </w:t>
@@ -3847,6 +3862,7 @@
   <w:style w:type="character" w:default="1" w:styleId="DefaultParagraphFont">
     <w:name w:val="Default Paragraph Font"/>
     <w:uiPriority w:val="1"/>
+    <w:semiHidden/>
     <w:unhideWhenUsed/>
   </w:style>
   <w:style w:type="table" w:default="1" w:styleId="TableNormal">
@@ -4231,6 +4247,7 @@
   <w:style w:type="character" w:default="1" w:styleId="DefaultParagraphFont">
     <w:name w:val="Default Paragraph Font"/>
     <w:uiPriority w:val="1"/>
+    <w:semiHidden/>
     <w:unhideWhenUsed/>
   </w:style>
   <w:style w:type="table" w:default="1" w:styleId="TableNormal">
@@ -4734,7 +4751,7 @@
 </file>
 
 <file path=customXml/itemProps1.xml><?xml version="1.0" encoding="utf-8"?>
-<ds:datastoreItem xmlns:ds="http://schemas.openxmlformats.org/officeDocument/2006/customXml" ds:itemID="{816AFFA6-7442-4476-AD6F-6E3FB2D7288C}">
+<ds:datastoreItem xmlns:ds="http://schemas.openxmlformats.org/officeDocument/2006/customXml" ds:itemID="{14C622D2-C655-4F2E-AE2A-0B2C4903174E}">
   <ds:schemaRefs>
     <ds:schemaRef ds:uri="http://schemas.openxmlformats.org/officeDocument/2006/bibliography"/>
   </ds:schemaRefs>

</xml_diff>